<commit_message>
Update User Manual - Ilama Analytics.docx
</commit_message>
<xml_diff>
--- a/Documentation/User Manual - Ilama Analytics.docx
+++ b/Documentation/User Manual - Ilama Analytics.docx
@@ -48,22 +48,59 @@
           <w:lang w:val="en-IN"/>
         </w:rPr>
       </w:pPr>
-    </w:p>
-    <w:p>
-      <w:pPr>
-        <w:pStyle w:val="Title"/>
-        <w:jc w:val="center"/>
+      <w:r>
         <w:rPr>
           <w:b/>
           <w:bCs/>
+          <w:noProof/>
           <w:lang w:val="en-IN"/>
         </w:rPr>
-      </w:pPr>
+        <w:drawing>
+          <wp:inline distT="0" distB="0" distL="0" distR="0" wp14:anchorId="53CFE8C3" wp14:editId="34902ADF">
+            <wp:extent cx="4303986" cy="4303986"/>
+            <wp:effectExtent l="0" t="0" r="1905" b="1905"/>
+            <wp:docPr id="9" name="Picture 9" descr="Text, map&#10;&#10;Description automatically generated"/>
+            <wp:cNvGraphicFramePr>
+              <a:graphicFrameLocks xmlns:a="http://schemas.openxmlformats.org/drawingml/2006/main" noChangeAspect="1"/>
+            </wp:cNvGraphicFramePr>
+            <a:graphic xmlns:a="http://schemas.openxmlformats.org/drawingml/2006/main">
+              <a:graphicData uri="http://schemas.openxmlformats.org/drawingml/2006/picture">
+                <pic:pic xmlns:pic="http://schemas.openxmlformats.org/drawingml/2006/picture">
+                  <pic:nvPicPr>
+                    <pic:cNvPr id="9" name="Picture 9" descr="Text, map&#10;&#10;Description automatically generated"/>
+                    <pic:cNvPicPr/>
+                  </pic:nvPicPr>
+                  <pic:blipFill>
+                    <a:blip r:embed="rId6">
+                      <a:extLst>
+                        <a:ext uri="{28A0092B-C50C-407E-A947-70E740481C1C}">
+                          <a14:useLocalDpi xmlns:a14="http://schemas.microsoft.com/office/drawing/2010/main" val="0"/>
+                        </a:ext>
+                      </a:extLst>
+                    </a:blip>
+                    <a:stretch>
+                      <a:fillRect/>
+                    </a:stretch>
+                  </pic:blipFill>
+                  <pic:spPr>
+                    <a:xfrm>
+                      <a:off x="0" y="0"/>
+                      <a:ext cx="4317942" cy="4317942"/>
+                    </a:xfrm>
+                    <a:prstGeom prst="rect">
+                      <a:avLst/>
+                    </a:prstGeom>
+                  </pic:spPr>
+                </pic:pic>
+              </a:graphicData>
+            </a:graphic>
+          </wp:inline>
+        </w:drawing>
+      </w:r>
     </w:p>
     <w:p>
       <w:pPr>
         <w:pStyle w:val="Title"/>
-        <w:jc w:val="center"/>
         <w:rPr>
           <w:b/>
           <w:bCs/>
@@ -199,7 +236,7 @@
                     <pic:cNvPicPr/>
                   </pic:nvPicPr>
                   <pic:blipFill>
-                    <a:blip r:embed="rId6"/>
+                    <a:blip r:embed="rId7"/>
                     <a:stretch>
                       <a:fillRect/>
                     </a:stretch>
@@ -284,7 +321,7 @@
                     </pic:cNvPicPr>
                   </pic:nvPicPr>
                   <pic:blipFill>
-                    <a:blip r:embed="rId7">
+                    <a:blip r:embed="rId8">
                       <a:extLst>
                         <a:ext uri="{28A0092B-C50C-407E-A947-70E740481C1C}">
                           <a14:useLocalDpi xmlns:a14="http://schemas.microsoft.com/office/drawing/2010/main" val="0"/>
@@ -414,7 +451,7 @@
                     </pic:cNvPicPr>
                   </pic:nvPicPr>
                   <pic:blipFill>
-                    <a:blip r:embed="rId8">
+                    <a:blip r:embed="rId9">
                       <a:extLst>
                         <a:ext uri="{28A0092B-C50C-407E-A947-70E740481C1C}">
                           <a14:useLocalDpi xmlns:a14="http://schemas.microsoft.com/office/drawing/2010/main" val="0"/>
@@ -521,7 +558,7 @@
                     </pic:cNvPicPr>
                   </pic:nvPicPr>
                   <pic:blipFill>
-                    <a:blip r:embed="rId9">
+                    <a:blip r:embed="rId10">
                       <a:extLst>
                         <a:ext uri="{28A0092B-C50C-407E-A947-70E740481C1C}">
                           <a14:useLocalDpi xmlns:a14="http://schemas.microsoft.com/office/drawing/2010/main" val="0"/>
@@ -581,6 +618,129 @@
           <w:szCs w:val="40"/>
         </w:rPr>
       </w:pPr>
+      <w:r>
+        <w:rPr>
+          <w:rStyle w:val="IntenseEmphasis"/>
+          <w:i w:val="0"/>
+          <w:iCs w:val="0"/>
+          <w:sz w:val="40"/>
+          <w:szCs w:val="40"/>
+        </w:rPr>
+        <w:lastRenderedPageBreak/>
+        <w:t>Summary</w:t>
+      </w:r>
+    </w:p>
+    <w:p/>
+    <w:p>
+      <w:pPr>
+        <w:pStyle w:val="ListParagraph"/>
+        <w:numPr>
+          <w:ilvl w:val="0"/>
+          <w:numId w:val="3"/>
+        </w:numPr>
+      </w:pPr>
+      <w:r>
+        <w:t>To perform yearly summary, we can use access it from the navigational menu.</w:t>
+      </w:r>
+    </w:p>
+    <w:p/>
+    <w:p>
+      <w:r>
+        <w:rPr>
+          <w:noProof/>
+        </w:rPr>
+        <w:drawing>
+          <wp:inline distT="0" distB="0" distL="0" distR="0" wp14:anchorId="404A7434" wp14:editId="77E1397E">
+            <wp:extent cx="5731510" cy="1985645"/>
+            <wp:effectExtent l="0" t="0" r="2540" b="0"/>
+            <wp:docPr id="11" name="Picture 11" descr="Table&#10;&#10;Description automatically generated"/>
+            <wp:cNvGraphicFramePr>
+              <a:graphicFrameLocks xmlns:a="http://schemas.openxmlformats.org/drawingml/2006/main" noChangeAspect="1"/>
+            </wp:cNvGraphicFramePr>
+            <a:graphic xmlns:a="http://schemas.openxmlformats.org/drawingml/2006/main">
+              <a:graphicData uri="http://schemas.openxmlformats.org/drawingml/2006/picture">
+                <pic:pic xmlns:pic="http://schemas.openxmlformats.org/drawingml/2006/picture">
+                  <pic:nvPicPr>
+                    <pic:cNvPr id="11" name="Picture 11" descr="Table&#10;&#10;Description automatically generated"/>
+                    <pic:cNvPicPr>
+                      <a:picLocks noChangeAspect="1" noChangeArrowheads="1"/>
+                    </pic:cNvPicPr>
+                  </pic:nvPicPr>
+                  <pic:blipFill>
+                    <a:blip r:embed="rId11">
+                      <a:extLst>
+                        <a:ext uri="{28A0092B-C50C-407E-A947-70E740481C1C}">
+                          <a14:useLocalDpi xmlns:a14="http://schemas.microsoft.com/office/drawing/2010/main" val="0"/>
+                        </a:ext>
+                      </a:extLst>
+                    </a:blip>
+                    <a:srcRect/>
+                    <a:stretch>
+                      <a:fillRect/>
+                    </a:stretch>
+                  </pic:blipFill>
+                  <pic:spPr bwMode="auto">
+                    <a:xfrm>
+                      <a:off x="0" y="0"/>
+                      <a:ext cx="5731510" cy="1985645"/>
+                    </a:xfrm>
+                    <a:prstGeom prst="rect">
+                      <a:avLst/>
+                    </a:prstGeom>
+                    <a:noFill/>
+                    <a:ln>
+                      <a:noFill/>
+                    </a:ln>
+                  </pic:spPr>
+                </pic:pic>
+              </a:graphicData>
+            </a:graphic>
+          </wp:inline>
+        </w:drawing>
+      </w:r>
+    </w:p>
+    <w:p/>
+    <w:p>
+      <w:r>
+        <w:rPr>
+          <w:noProof/>
+        </w:rPr>
+        <w:drawing>
+          <wp:inline distT="0" distB="0" distL="0" distR="0" wp14:anchorId="773A0A87" wp14:editId="44724CD8">
+            <wp:extent cx="5731510" cy="2948305"/>
+            <wp:effectExtent l="0" t="0" r="2540" b="4445"/>
+            <wp:docPr id="10" name="Picture 10" descr="Text&#10;&#10;Description automatically generated with medium confidence"/>
+            <wp:cNvGraphicFramePr>
+              <a:graphicFrameLocks xmlns:a="http://schemas.openxmlformats.org/drawingml/2006/main" noChangeAspect="1"/>
+            </wp:cNvGraphicFramePr>
+            <a:graphic xmlns:a="http://schemas.openxmlformats.org/drawingml/2006/main">
+              <a:graphicData uri="http://schemas.openxmlformats.org/drawingml/2006/picture">
+                <pic:pic xmlns:pic="http://schemas.openxmlformats.org/drawingml/2006/picture">
+                  <pic:nvPicPr>
+                    <pic:cNvPr id="10" name="Picture 10" descr="Text&#10;&#10;Description automatically generated with medium confidence"/>
+                    <pic:cNvPicPr/>
+                  </pic:nvPicPr>
+                  <pic:blipFill>
+                    <a:blip r:embed="rId12"/>
+                    <a:stretch>
+                      <a:fillRect/>
+                    </a:stretch>
+                  </pic:blipFill>
+                  <pic:spPr>
+                    <a:xfrm>
+                      <a:off x="0" y="0"/>
+                      <a:ext cx="5731510" cy="2948305"/>
+                    </a:xfrm>
+                    <a:prstGeom prst="rect">
+                      <a:avLst/>
+                    </a:prstGeom>
+                  </pic:spPr>
+                </pic:pic>
+              </a:graphicData>
+            </a:graphic>
+          </wp:inline>
+        </w:drawing>
+      </w:r>
     </w:p>
     <w:p/>
     <w:sectPr>
@@ -824,7 +984,7 @@
   <w:abstractNum w:abstractNumId="2" w15:restartNumberingAfterBreak="0">
     <w:nsid w:val="27937AC1"/>
     <w:multiLevelType w:val="hybridMultilevel"/>
-    <w:tmpl w:val="FB7C7984"/>
+    <w:tmpl w:val="365A99CE"/>
     <w:lvl w:ilvl="0" w:tplc="40090001">
       <w:start w:val="1"/>
       <w:numFmt w:val="bullet"/>

</xml_diff>